<commit_message>
just spent 30 mins trying to fix a dumb error, forgot than when copying a complex solution i need to delete x64 file in the solution folder or errors occur
</commit_message>
<xml_diff>
--- a/15c - Spike - Messaging/Spike 15 Report.docx
+++ b/15c - Spike - Messaging/Spike 15 Report.docx
@@ -408,8 +408,9 @@
       <w:r>
         <w:rPr>
           <w:rStyle w:val="SubtleReference"/>
-        </w:rPr>
-        <w:t>Develop message board</w:t>
+          <w:color w:val="FF0000"/>
+        </w:rPr>
+        <w:t>Use ComponentTest.json to test out the messaging system as it is the one with the components done</w:t>
       </w:r>
     </w:p>
     <w:p>
@@ -427,7 +428,7 @@
         <w:rPr>
           <w:rStyle w:val="SubtleReference"/>
         </w:rPr>
-        <w:t>Create message board functions</w:t>
+        <w:t>Develop message board</w:t>
       </w:r>
     </w:p>
     <w:p>
@@ -445,7 +446,7 @@
         <w:rPr>
           <w:rStyle w:val="SubtleReference"/>
         </w:rPr>
-        <w:t>Create message class</w:t>
+        <w:t>Create message board functions</w:t>
       </w:r>
     </w:p>
     <w:p>
@@ -463,7 +464,7 @@
         <w:rPr>
           <w:rStyle w:val="SubtleReference"/>
         </w:rPr>
-        <w:t>Create message use functions</w:t>
+        <w:t>Create message class</w:t>
       </w:r>
     </w:p>
     <w:p>
@@ -481,6 +482,24 @@
         <w:rPr>
           <w:rStyle w:val="SubtleReference"/>
         </w:rPr>
+        <w:t>Create message use functions</w:t>
+      </w:r>
+    </w:p>
+    <w:p>
+      <w:pPr>
+        <w:pStyle w:val="ColorfulList-Accent11"/>
+        <w:numPr>
+          <w:ilvl w:val="0"/>
+          <w:numId w:val="1"/>
+        </w:numPr>
+        <w:rPr>
+          <w:rStyle w:val="SubtleReference"/>
+        </w:rPr>
+      </w:pPr>
+      <w:r>
+        <w:rPr>
+          <w:rStyle w:val="SubtleReference"/>
+        </w:rPr>
         <w:t>Adapt commands to use messages instead</w:t>
       </w:r>
     </w:p>
@@ -518,36 +537,6 @@
           <w:rStyle w:val="SubtleReference"/>
         </w:rPr>
       </w:pPr>
-      <w:r>
-        <w:rPr>
-          <w:rStyle w:val="SubtleReference"/>
-        </w:rPr>
-        <w:t>Describe</w:t>
-      </w:r>
-      <w:r>
-        <w:rPr>
-          <w:rStyle w:val="SubtleReference"/>
-        </w:rPr>
-        <w:t xml:space="preserve"> the outcomes, and how they relate to the spike topic</w:t>
-      </w:r>
-      <w:r>
-        <w:rPr>
-          <w:rStyle w:val="SubtleReference"/>
-        </w:rPr>
-        <w:t xml:space="preserve"> + graphs/screenshots/out</w:t>
-      </w:r>
-      <w:r>
-        <w:rPr>
-          <w:rStyle w:val="SubtleReference"/>
-        </w:rPr>
-        <w:t>puts</w:t>
-      </w:r>
-      <w:r>
-        <w:rPr>
-          <w:rStyle w:val="SubtleReference"/>
-        </w:rPr>
-        <w:t xml:space="preserve"> as needed</w:t>
-      </w:r>
     </w:p>
     <w:sectPr>
       <w:headerReference w:type="default" r:id="rId7"/>

</xml_diff>